<commit_message>
ESP32_SPAD_Attempt7.ino now uses EEPROM saved offset values to correct TOF readings
\Software\ESP32_Sketchpad\TOF Development\ESP32_SPAD_Attempt7.ino now uses the calibrated offsets saved in EEPROM to correct the TOF readings. User should uncomment and run the function "calibrate_allspads()" when the TOF sensor is looking at a flat wall 140mm away. Full instructions on how to calibrate can be found in \Software\ESP32_Sketchpad\TOF Development\How to Calibrate the VL53L1X.docx
</commit_message>
<xml_diff>
--- a/Software/ESP32_Sketchpad/TOF Development/How to Calibrate the VL53L1X.docx
+++ b/Software/ESP32_Sketchpad/TOF Development/How to Calibrate the VL53L1X.docx
@@ -130,19 +130,7 @@
     </w:p>
     <w:p>
       <w:r>
-        <w:t xml:space="preserve">Place the textbook that is taped to the </w:t>
-      </w:r>
-      <w:r>
-        <w:t xml:space="preserve">VL53L1X sensor </w:t>
-      </w:r>
-      <w:r>
-        <w:t xml:space="preserve">about 14cm away from the grey paper on the wall. The </w:t>
-      </w:r>
-      <w:r>
-        <w:t>VL53L1X sensor</w:t>
-      </w:r>
-      <w:r>
-        <w:t xml:space="preserve"> should be pointing roughly at the center of the paper. Use other hardcover books to reach this position</w:t>
+        <w:t>Place the textbook that is taped to the VL53L1X sensor about 14cm away from the grey paper on the wall. The VL53L1X sensor should be pointing roughly at the center of the paper. Use other hardcover books to reach this position</w:t>
       </w:r>
     </w:p>
     <w:p>
@@ -172,13 +160,7 @@
       </w:r>
       <w:r>
         <w:lastRenderedPageBreak/>
-        <w:t xml:space="preserve">face of the wall to ensure the </w:t>
-      </w:r>
-      <w:r>
-        <w:t>VL53L1X sensor</w:t>
-      </w:r>
-      <w:r>
-        <w:t xml:space="preserve"> is not angled away from the wall. See the images below for an example. </w:t>
+        <w:t xml:space="preserve">face of the wall to ensure the VL53L1X sensor is not angled away from the wall. See the images below for an example. </w:t>
       </w:r>
     </w:p>
     <w:p>
@@ -413,19 +395,7 @@
         <w:t>Calibration_Attemp1.ino</w:t>
       </w:r>
       <w:r>
-        <w:t xml:space="preserve">” in the shelly unit. This code will </w:t>
-      </w:r>
-      <w:r>
-        <w:t>calculate the exact theoretical vector distance from each SPAD to the wall</w:t>
-      </w:r>
-      <w:r>
-        <w:t xml:space="preserve">, then average the readings for 16 4x4 SPADs on the </w:t>
-      </w:r>
-      <w:r>
-        <w:t>VL53L1X sensor</w:t>
-      </w:r>
-      <w:r>
-        <w:t xml:space="preserve">, then save the differences (offsets) between the measured and theoretical distance for each SPAD in the ESP32 EEPROM. </w:t>
+        <w:t xml:space="preserve">” in the shelly unit. This code will calculate the exact theoretical vector distance from each SPAD to the wall, then average the readings for 16 4x4 SPADs on the VL53L1X sensor, then save the differences (offsets) between the measured and theoretical distance for each SPAD in the ESP32 EEPROM. </w:t>
       </w:r>
     </w:p>
     <w:p>
@@ -1584,157 +1554,6 @@
                 <w:szCs w:val="20"/>
               </w:rPr>
               <w:t xml:space="preserve">     </w:t>
-            </w:r>
-            <w:proofErr w:type="spellStart"/>
-            <w:r>
-              <w:rPr>
-                <w:rFonts w:ascii="Courier New" w:eastAsia="Times New Roman" w:hAnsi="Courier New" w:cs="Courier New"/>
-                <w:color w:val="000000"/>
-                <w:sz w:val="20"/>
-                <w:szCs w:val="20"/>
-              </w:rPr>
-              <w:t>distance_in_millimeters</w:t>
-            </w:r>
-            <w:proofErr w:type="spellEnd"/>
-            <w:r>
-              <w:rPr>
-                <w:rFonts w:ascii="Courier New" w:eastAsia="Times New Roman" w:hAnsi="Courier New" w:cs="Courier New"/>
-                <w:color w:val="000000"/>
-                <w:sz w:val="20"/>
-                <w:szCs w:val="20"/>
-              </w:rPr>
-              <w:t xml:space="preserve"> </w:t>
-            </w:r>
-            <w:r>
-              <w:rPr>
-                <w:rFonts w:ascii="Courier New" w:eastAsia="Times New Roman" w:hAnsi="Courier New" w:cs="Courier New"/>
-                <w:b/>
-                <w:bCs/>
-                <w:color w:val="000080"/>
-                <w:sz w:val="20"/>
-                <w:szCs w:val="20"/>
-              </w:rPr>
-              <w:t>=</w:t>
-            </w:r>
-            <w:r>
-              <w:rPr>
-                <w:rFonts w:ascii="Courier New" w:eastAsia="Times New Roman" w:hAnsi="Courier New" w:cs="Courier New"/>
-                <w:color w:val="000000"/>
-                <w:sz w:val="20"/>
-                <w:szCs w:val="20"/>
-              </w:rPr>
-              <w:t xml:space="preserve"> </w:t>
-            </w:r>
-            <w:r>
-              <w:rPr>
-                <w:rFonts w:ascii="Courier New" w:eastAsia="Times New Roman" w:hAnsi="Courier New" w:cs="Courier New"/>
-                <w:b/>
-                <w:bCs/>
-                <w:color w:val="000080"/>
-                <w:sz w:val="20"/>
-                <w:szCs w:val="20"/>
-              </w:rPr>
-              <w:t>(</w:t>
-            </w:r>
-            <w:r>
-              <w:rPr>
-                <w:rFonts w:ascii="Courier New" w:eastAsia="Times New Roman" w:hAnsi="Courier New" w:cs="Courier New"/>
-                <w:color w:val="8000FF"/>
-                <w:sz w:val="20"/>
-                <w:szCs w:val="20"/>
-              </w:rPr>
-              <w:t>uint32_t</w:t>
-            </w:r>
-            <w:r>
-              <w:rPr>
-                <w:rFonts w:ascii="Courier New" w:eastAsia="Times New Roman" w:hAnsi="Courier New" w:cs="Courier New"/>
-                <w:b/>
-                <w:bCs/>
-                <w:color w:val="000080"/>
-                <w:sz w:val="20"/>
-                <w:szCs w:val="20"/>
-              </w:rPr>
-              <w:t>)(</w:t>
-            </w:r>
-            <w:proofErr w:type="spellStart"/>
-            <w:r>
-              <w:rPr>
-                <w:rFonts w:ascii="Courier New" w:eastAsia="Times New Roman" w:hAnsi="Courier New" w:cs="Courier New"/>
-                <w:color w:val="000000"/>
-                <w:sz w:val="20"/>
-                <w:szCs w:val="20"/>
-              </w:rPr>
-              <w:t>sensor</w:t>
-            </w:r>
-            <w:r>
-              <w:rPr>
-                <w:rFonts w:ascii="Courier New" w:eastAsia="Times New Roman" w:hAnsi="Courier New" w:cs="Courier New"/>
-                <w:b/>
-                <w:bCs/>
-                <w:color w:val="000080"/>
-                <w:sz w:val="20"/>
-                <w:szCs w:val="20"/>
-              </w:rPr>
-              <w:t>.</w:t>
-            </w:r>
-            <w:r>
-              <w:rPr>
-                <w:rFonts w:ascii="Courier New" w:eastAsia="Times New Roman" w:hAnsi="Courier New" w:cs="Courier New"/>
-                <w:color w:val="000000"/>
-                <w:sz w:val="20"/>
-                <w:szCs w:val="20"/>
-              </w:rPr>
-              <w:t>read</w:t>
-            </w:r>
-            <w:proofErr w:type="spellEnd"/>
-            <w:r>
-              <w:rPr>
-                <w:rFonts w:ascii="Courier New" w:eastAsia="Times New Roman" w:hAnsi="Courier New" w:cs="Courier New"/>
-                <w:b/>
-                <w:bCs/>
-                <w:color w:val="000080"/>
-                <w:sz w:val="20"/>
-                <w:szCs w:val="20"/>
-              </w:rPr>
-              <w:t>(</w:t>
-            </w:r>
-            <w:r>
-              <w:rPr>
-                <w:rFonts w:ascii="Courier New" w:eastAsia="Times New Roman" w:hAnsi="Courier New" w:cs="Courier New"/>
-                <w:color w:val="000000"/>
-                <w:sz w:val="20"/>
-                <w:szCs w:val="20"/>
-              </w:rPr>
-              <w:t>false</w:t>
-            </w:r>
-            <w:r>
-              <w:rPr>
-                <w:rFonts w:ascii="Courier New" w:eastAsia="Times New Roman" w:hAnsi="Courier New" w:cs="Courier New"/>
-                <w:b/>
-                <w:bCs/>
-                <w:color w:val="000080"/>
-                <w:sz w:val="20"/>
-                <w:szCs w:val="20"/>
-              </w:rPr>
-              <w:t>));</w:t>
-            </w:r>
-            <w:r>
-              <w:rPr>
-                <w:rFonts w:ascii="Courier New" w:eastAsia="Times New Roman" w:hAnsi="Courier New" w:cs="Courier New"/>
-                <w:color w:val="000000"/>
-                <w:sz w:val="20"/>
-                <w:szCs w:val="20"/>
-              </w:rPr>
-              <w:t xml:space="preserve">  </w:t>
-            </w:r>
-            <w:r>
-              <w:rPr>
-                <w:rFonts w:ascii="Courier New" w:eastAsia="Times New Roman" w:hAnsi="Courier New" w:cs="Courier New"/>
-                <w:color w:val="008000"/>
-                <w:sz w:val="20"/>
-                <w:szCs w:val="20"/>
-              </w:rPr>
-              <w:t xml:space="preserve">// </w:t>
             </w:r>
           </w:p>
           <w:p>

</xml_diff>